<commit_message>
DS using SAS and Python Documentation
</commit_message>
<xml_diff>
--- a/Docs/Data Science using SAS and Python.docx
+++ b/Docs/Data Science using SAS and Python.docx
@@ -699,7 +699,13 @@
         </w:numPr>
       </w:pPr>
       <w:r>
-        <w:t xml:space="preserve">Confidence Interval for the Mean </w:t>
+        <w:t>Confidence Interval for the Mea</w:t>
+      </w:r>
+      <w:r>
+        <w:t>n</w:t>
+      </w:r>
+      <w:r>
+        <w:t xml:space="preserve"> </w:t>
       </w:r>
     </w:p>
     <w:p>
@@ -3143,7 +3149,7 @@
     <w:lsdException w:name="Table Web 2" w:semiHidden="1" w:unhideWhenUsed="1"/>
     <w:lsdException w:name="Table Web 3" w:semiHidden="1" w:unhideWhenUsed="1"/>
     <w:lsdException w:name="Balloon Text" w:semiHidden="1" w:unhideWhenUsed="1"/>
-    <w:lsdException w:name="Table Grid" w:semiHidden="1" w:uiPriority="59" w:unhideWhenUsed="1"/>
+    <w:lsdException w:name="Table Grid" w:uiPriority="59"/>
     <w:lsdException w:name="Table Theme" w:semiHidden="1" w:unhideWhenUsed="1"/>
     <w:lsdException w:name="Placeholder Text" w:semiHidden="1"/>
     <w:lsdException w:name="No Spacing" w:uiPriority="1" w:qFormat="1"/>

</xml_diff>

<commit_message>
Updated contents for DS
</commit_message>
<xml_diff>
--- a/Docs/Data Science using SAS and Python.docx
+++ b/Docs/Data Science using SAS and Python.docx
@@ -56,13 +56,10 @@
         <w:t xml:space="preserve"> </w:t>
       </w:r>
       <w:r>
-        <w:t>25 Days (2.5</w:t>
-      </w:r>
-      <w:r>
-        <w:t>+</w:t>
-      </w:r>
-      <w:r>
-        <w:t xml:space="preserve"> Hrs. Approx. per day)</w:t>
+        <w:t>35</w:t>
+      </w:r>
+      <w:r>
+        <w:t xml:space="preserve"> Days (2 Hrs. per day)</w:t>
       </w:r>
     </w:p>
     <w:p>
@@ -96,35 +93,6 @@
       </w:r>
       <w:r>
         <w:t xml:space="preserve"> Given Below</w:t>
-      </w:r>
-    </w:p>
-    <w:p>
-      <w:pPr>
-        <w:rPr>
-          <w:b/>
-          <w:u w:val="single"/>
-        </w:rPr>
-      </w:pPr>
-      <w:r>
-        <w:rPr>
-          <w:b/>
-          <w:u w:val="single"/>
-        </w:rPr>
-        <w:t>Day 1</w:t>
-      </w:r>
-      <w:r>
-        <w:rPr>
-          <w:b/>
-          <w:u w:val="single"/>
-        </w:rPr>
-        <w:t>&amp;2</w:t>
-      </w:r>
-      <w:r>
-        <w:rPr>
-          <w:b/>
-          <w:u w:val="single"/>
-        </w:rPr>
-        <w:t>:</w:t>
       </w:r>
     </w:p>
     <w:p>
@@ -391,7 +359,15 @@
         <w:t>SAS Procedures like proc means, proc Univariate</w:t>
       </w:r>
       <w:r>
-        <w:t>, proc append, proc freq and proc export</w:t>
+        <w:t xml:space="preserve">, proc append, proc </w:t>
+      </w:r>
+      <w:proofErr w:type="spellStart"/>
+      <w:r>
+        <w:t>freq</w:t>
+      </w:r>
+      <w:proofErr w:type="spellEnd"/>
+      <w:r>
+        <w:t xml:space="preserve"> and proc export</w:t>
       </w:r>
       <w:r>
         <w:t>.</w:t>
@@ -421,1029 +397,805 @@
         <w:t>SAS Macros</w:t>
       </w:r>
     </w:p>
+    <w:p>
+      <w:pPr>
+        <w:rPr>
+          <w:b/>
+        </w:rPr>
+      </w:pPr>
+      <w:r>
+        <w:rPr>
+          <w:b/>
+        </w:rPr>
+        <w:t>Programming using Python:</w:t>
+      </w:r>
+    </w:p>
+    <w:p>
+      <w:pPr>
+        <w:pStyle w:val="ListParagraph"/>
+        <w:numPr>
+          <w:ilvl w:val="0"/>
+          <w:numId w:val="1"/>
+        </w:numPr>
+      </w:pPr>
+      <w:r>
+        <w:t>Python Overview</w:t>
+      </w:r>
+    </w:p>
+    <w:p>
+      <w:pPr>
+        <w:pStyle w:val="ListParagraph"/>
+        <w:numPr>
+          <w:ilvl w:val="0"/>
+          <w:numId w:val="1"/>
+        </w:numPr>
+      </w:pPr>
+      <w:r>
+        <w:t>Python Data Types</w:t>
+      </w:r>
+    </w:p>
+    <w:p>
+      <w:pPr>
+        <w:pStyle w:val="ListParagraph"/>
+        <w:numPr>
+          <w:ilvl w:val="0"/>
+          <w:numId w:val="1"/>
+        </w:numPr>
+      </w:pPr>
+      <w:r>
+        <w:t xml:space="preserve">Python </w:t>
+      </w:r>
+      <w:r>
+        <w:t xml:space="preserve">operations using Numbers, </w:t>
+      </w:r>
+      <w:r>
+        <w:t>String, Logical, Arithmetic and so on</w:t>
+      </w:r>
+    </w:p>
+    <w:p>
+      <w:pPr>
+        <w:pStyle w:val="ListParagraph"/>
+        <w:numPr>
+          <w:ilvl w:val="0"/>
+          <w:numId w:val="1"/>
+        </w:numPr>
+      </w:pPr>
+      <w:r>
+        <w:t>Python Strings</w:t>
+      </w:r>
+    </w:p>
+    <w:p>
+      <w:pPr>
+        <w:pStyle w:val="ListParagraph"/>
+        <w:numPr>
+          <w:ilvl w:val="0"/>
+          <w:numId w:val="1"/>
+        </w:numPr>
+      </w:pPr>
+      <w:r>
+        <w:t>Python Lists</w:t>
+      </w:r>
+    </w:p>
+    <w:p>
+      <w:pPr>
+        <w:pStyle w:val="ListParagraph"/>
+        <w:numPr>
+          <w:ilvl w:val="0"/>
+          <w:numId w:val="1"/>
+        </w:numPr>
+      </w:pPr>
+      <w:r>
+        <w:t>Python Tuple</w:t>
+      </w:r>
+    </w:p>
+    <w:p>
+      <w:pPr>
+        <w:pStyle w:val="ListParagraph"/>
+        <w:numPr>
+          <w:ilvl w:val="0"/>
+          <w:numId w:val="1"/>
+        </w:numPr>
+      </w:pPr>
+      <w:r>
+        <w:t>Python Dictionary</w:t>
+      </w:r>
+    </w:p>
+    <w:p>
+      <w:pPr>
+        <w:pStyle w:val="ListParagraph"/>
+        <w:numPr>
+          <w:ilvl w:val="0"/>
+          <w:numId w:val="1"/>
+        </w:numPr>
+      </w:pPr>
+      <w:r>
+        <w:t>FOR and WHILE</w:t>
+      </w:r>
+      <w:r>
+        <w:t xml:space="preserve"> loops</w:t>
+      </w:r>
+    </w:p>
+    <w:p>
+      <w:pPr>
+        <w:pStyle w:val="ListParagraph"/>
+        <w:numPr>
+          <w:ilvl w:val="0"/>
+          <w:numId w:val="1"/>
+        </w:numPr>
+      </w:pPr>
+      <w:r>
+        <w:t>IF/THEN/ELSE in Python</w:t>
+      </w:r>
+    </w:p>
+    <w:p>
+      <w:pPr>
+        <w:pStyle w:val="ListParagraph"/>
+        <w:numPr>
+          <w:ilvl w:val="0"/>
+          <w:numId w:val="1"/>
+        </w:numPr>
+      </w:pPr>
+      <w:r>
+        <w:t xml:space="preserve">Data Manipulation using Python and </w:t>
+      </w:r>
+      <w:r>
+        <w:t>Pandas</w:t>
+      </w:r>
+    </w:p>
     <w:p/>
     <w:p>
       <w:pPr>
         <w:rPr>
           <w:b/>
+        </w:rPr>
+      </w:pPr>
+      <w:r>
+        <w:rPr>
+          <w:b/>
+        </w:rPr>
+        <w:t>Statistics</w:t>
+      </w:r>
+      <w:r>
+        <w:rPr>
+          <w:b/>
+        </w:rPr>
+        <w:tab/>
+      </w:r>
+    </w:p>
+    <w:p>
+      <w:pPr>
+        <w:pStyle w:val="ListParagraph"/>
+        <w:numPr>
+          <w:ilvl w:val="0"/>
+          <w:numId w:val="6"/>
+        </w:numPr>
+      </w:pPr>
+      <w:r>
+        <w:t>Levels of Measurement and Variable types</w:t>
+      </w:r>
+    </w:p>
+    <w:p>
+      <w:pPr>
+        <w:pStyle w:val="ListParagraph"/>
+        <w:numPr>
+          <w:ilvl w:val="0"/>
+          <w:numId w:val="6"/>
+        </w:numPr>
+      </w:pPr>
+      <w:r>
+        <w:t>Descriptive Statistics and Picturing Distributions</w:t>
+      </w:r>
+    </w:p>
+    <w:p>
+      <w:pPr>
+        <w:pStyle w:val="ListParagraph"/>
+        <w:numPr>
+          <w:ilvl w:val="0"/>
+          <w:numId w:val="6"/>
+        </w:numPr>
+      </w:pPr>
+      <w:r>
+        <w:t>Confidence Interval for the Mea</w:t>
+      </w:r>
+      <w:r>
+        <w:t>n</w:t>
+      </w:r>
+      <w:r>
+        <w:t xml:space="preserve"> </w:t>
+      </w:r>
+    </w:p>
+    <w:p>
+      <w:pPr>
+        <w:pStyle w:val="ListParagraph"/>
+      </w:pPr>
+    </w:p>
+    <w:p>
+      <w:pPr>
+        <w:rPr>
+          <w:b/>
+        </w:rPr>
+      </w:pPr>
+      <w:r>
+        <w:rPr>
+          <w:b/>
+        </w:rPr>
+        <w:t>Hyp</w:t>
+      </w:r>
+      <w:r>
+        <w:rPr>
+          <w:b/>
+        </w:rPr>
+        <w:t xml:space="preserve">othesis Testing and ANOVA </w:t>
+      </w:r>
+    </w:p>
+    <w:p>
+      <w:pPr>
+        <w:pStyle w:val="ListParagraph"/>
+        <w:numPr>
+          <w:ilvl w:val="0"/>
+          <w:numId w:val="7"/>
+        </w:numPr>
+      </w:pPr>
+      <w:r>
+        <w:t>One Sample t-test of com</w:t>
+      </w:r>
+      <w:r>
+        <w:t>paring means</w:t>
+      </w:r>
+    </w:p>
+    <w:p>
+      <w:pPr>
+        <w:pStyle w:val="ListParagraph"/>
+        <w:numPr>
+          <w:ilvl w:val="0"/>
+          <w:numId w:val="7"/>
+        </w:numPr>
+      </w:pPr>
+      <w:r>
+        <w:t xml:space="preserve">Two Sample t-test of comparing means </w:t>
+      </w:r>
+    </w:p>
+    <w:p>
+      <w:pPr>
+        <w:pStyle w:val="ListParagraph"/>
+        <w:numPr>
+          <w:ilvl w:val="0"/>
+          <w:numId w:val="7"/>
+        </w:numPr>
+      </w:pPr>
+      <w:r>
+        <w:t>One Way ANOVA</w:t>
+      </w:r>
+    </w:p>
+    <w:p>
+      <w:pPr>
+        <w:pStyle w:val="ListParagraph"/>
+        <w:numPr>
+          <w:ilvl w:val="0"/>
+          <w:numId w:val="7"/>
+        </w:numPr>
+      </w:pPr>
+      <w:r>
+        <w:t>Assumptions of ANOVA Model</w:t>
+      </w:r>
+      <w:r>
+        <w:t xml:space="preserve">ing </w:t>
+      </w:r>
+    </w:p>
+    <w:p>
+      <w:pPr>
+        <w:pStyle w:val="ListParagraph"/>
+        <w:numPr>
+          <w:ilvl w:val="0"/>
+          <w:numId w:val="7"/>
+        </w:numPr>
+      </w:pPr>
+      <w:r>
+        <w:t>n-way ANOVA</w:t>
+      </w:r>
+    </w:p>
+    <w:p>
+      <w:pPr>
+        <w:pStyle w:val="ListParagraph"/>
+        <w:numPr>
+          <w:ilvl w:val="0"/>
+          <w:numId w:val="7"/>
+        </w:numPr>
+      </w:pPr>
+      <w:r>
+        <w:t>ANOVA Post Hoc Studies</w:t>
+      </w:r>
+    </w:p>
+    <w:p>
+      <w:pPr>
+        <w:rPr>
+          <w:b/>
           <w:u w:val="single"/>
         </w:rPr>
       </w:pPr>
-      <w:r>
+    </w:p>
+    <w:p>
+      <w:pPr>
+        <w:rPr>
+          <w:b/>
+        </w:rPr>
+      </w:pPr>
+      <w:r>
+        <w:rPr>
+          <w:b/>
+        </w:rPr>
+        <w:t>Explor</w:t>
+      </w:r>
+      <w:r>
+        <w:rPr>
+          <w:b/>
+        </w:rPr>
+        <w:t xml:space="preserve">atory Data Analysis </w:t>
+      </w:r>
+    </w:p>
+    <w:p>
+      <w:pPr>
+        <w:pStyle w:val="ListParagraph"/>
+        <w:numPr>
+          <w:ilvl w:val="0"/>
+          <w:numId w:val="8"/>
+        </w:numPr>
+      </w:pPr>
+      <w:r>
+        <w:t>Data Exploration by using Scatter Plots</w:t>
+      </w:r>
+    </w:p>
+    <w:p>
+      <w:pPr>
+        <w:pStyle w:val="ListParagraph"/>
+        <w:numPr>
+          <w:ilvl w:val="0"/>
+          <w:numId w:val="8"/>
+        </w:numPr>
+      </w:pPr>
+      <w:r>
+        <w:t xml:space="preserve">Pearson and Spearmen Correlations  </w:t>
+      </w:r>
+    </w:p>
+    <w:p>
+      <w:pPr>
+        <w:pStyle w:val="ListParagraph"/>
+      </w:pPr>
+    </w:p>
+    <w:p>
+      <w:pPr>
+        <w:rPr>
+          <w:b/>
+        </w:rPr>
+      </w:pPr>
+      <w:r>
+        <w:rPr>
+          <w:b/>
+        </w:rPr>
+        <w:t xml:space="preserve">Linear Regression </w:t>
+      </w:r>
+    </w:p>
+    <w:p>
+      <w:pPr>
+        <w:pStyle w:val="ListParagraph"/>
+        <w:numPr>
+          <w:ilvl w:val="0"/>
+          <w:numId w:val="9"/>
+        </w:numPr>
+      </w:pPr>
+      <w:r>
+        <w:t xml:space="preserve">Fit Simple Linear Regression Model </w:t>
+      </w:r>
+    </w:p>
+    <w:p>
+      <w:pPr>
+        <w:pStyle w:val="ListParagraph"/>
+        <w:numPr>
+          <w:ilvl w:val="0"/>
+          <w:numId w:val="9"/>
+        </w:numPr>
+      </w:pPr>
+      <w:r>
+        <w:t>Assumptions of Linear Regression Model</w:t>
+      </w:r>
+    </w:p>
+    <w:p>
+      <w:pPr>
+        <w:pStyle w:val="ListParagraph"/>
+        <w:numPr>
+          <w:ilvl w:val="0"/>
+          <w:numId w:val="9"/>
+        </w:numPr>
+      </w:pPr>
+      <w:r>
+        <w:t>Analyze the output of the Linear Regression</w:t>
+      </w:r>
+    </w:p>
+    <w:p>
+      <w:pPr>
+        <w:pStyle w:val="ListParagraph"/>
+        <w:numPr>
+          <w:ilvl w:val="0"/>
+          <w:numId w:val="9"/>
+        </w:numPr>
+      </w:pPr>
+      <w:r>
+        <w:t>Producing Predicted Values</w:t>
+      </w:r>
+    </w:p>
+    <w:p>
+      <w:pPr>
+        <w:pStyle w:val="ListParagraph"/>
+        <w:numPr>
+          <w:ilvl w:val="0"/>
+          <w:numId w:val="9"/>
+        </w:numPr>
+      </w:pPr>
+      <w:r>
+        <w:t>Difference between Simple Linear Regression and Multiple Linear Regression Models</w:t>
+      </w:r>
+    </w:p>
+    <w:p>
+      <w:pPr>
+        <w:pStyle w:val="ListParagraph"/>
+        <w:numPr>
+          <w:ilvl w:val="0"/>
+          <w:numId w:val="9"/>
+        </w:numPr>
+      </w:pPr>
+      <w:r>
+        <w:t>Fit Multiple Linear Regression Model</w:t>
+      </w:r>
+    </w:p>
+    <w:p>
+      <w:pPr>
+        <w:pStyle w:val="ListParagraph"/>
+        <w:numPr>
+          <w:ilvl w:val="0"/>
+          <w:numId w:val="9"/>
+        </w:numPr>
+      </w:pPr>
+      <w:r>
+        <w:t>Stepwise Regression/Model Selection Techniques</w:t>
+      </w:r>
+    </w:p>
+    <w:p>
+      <w:pPr>
+        <w:pStyle w:val="ListParagraph"/>
+      </w:pPr>
+    </w:p>
+    <w:p>
+      <w:pPr>
+        <w:rPr>
+          <w:b/>
+        </w:rPr>
+      </w:pPr>
+      <w:r>
+        <w:rPr>
+          <w:b/>
+        </w:rPr>
+        <w:t>Re</w:t>
+      </w:r>
+      <w:r>
+        <w:rPr>
+          <w:b/>
+        </w:rPr>
+        <w:t xml:space="preserve">gression Diagnostics </w:t>
+      </w:r>
+    </w:p>
+    <w:p>
+      <w:pPr>
+        <w:pStyle w:val="ListParagraph"/>
+        <w:numPr>
+          <w:ilvl w:val="0"/>
+          <w:numId w:val="10"/>
+        </w:numPr>
+      </w:pPr>
+      <w:r>
+        <w:t>Resi</w:t>
+      </w:r>
+      <w:r>
+        <w:t>dual Analysis</w:t>
+      </w:r>
+    </w:p>
+    <w:p>
+      <w:pPr>
+        <w:pStyle w:val="ListParagraph"/>
+        <w:numPr>
+          <w:ilvl w:val="0"/>
+          <w:numId w:val="10"/>
+        </w:numPr>
+      </w:pPr>
+      <w:r>
+        <w:t xml:space="preserve">Influential Observation </w:t>
+      </w:r>
+    </w:p>
+    <w:p>
+      <w:pPr>
+        <w:pStyle w:val="ListParagraph"/>
+        <w:numPr>
+          <w:ilvl w:val="0"/>
+          <w:numId w:val="10"/>
+        </w:numPr>
+      </w:pPr>
+      <w:r>
+        <w:t>Difference between Influential Observation and Outliers</w:t>
+      </w:r>
+    </w:p>
+    <w:p>
+      <w:pPr>
+        <w:pStyle w:val="ListParagraph"/>
+        <w:numPr>
+          <w:ilvl w:val="0"/>
+          <w:numId w:val="10"/>
+        </w:numPr>
+      </w:pPr>
+      <w:r>
+        <w:t xml:space="preserve">Collinearity Diagnostics </w:t>
+      </w:r>
+    </w:p>
+    <w:p>
+      <w:pPr>
+        <w:pStyle w:val="ListParagraph"/>
+      </w:pPr>
+    </w:p>
+    <w:p>
+      <w:pPr>
+        <w:rPr>
+          <w:b/>
+        </w:rPr>
+      </w:pPr>
+      <w:r>
+        <w:rPr>
+          <w:b/>
+        </w:rPr>
+        <w:t xml:space="preserve">Model Building Process  </w:t>
+      </w:r>
+    </w:p>
+    <w:p>
+      <w:pPr>
+        <w:rPr>
+          <w:b/>
+        </w:rPr>
+      </w:pPr>
+    </w:p>
+    <w:p>
+      <w:pPr>
+        <w:rPr>
+          <w:b/>
+        </w:rPr>
+      </w:pPr>
+    </w:p>
+    <w:p>
+      <w:pPr>
+        <w:rPr>
+          <w:b/>
+        </w:rPr>
+      </w:pPr>
+      <w:r>
+        <w:rPr>
+          <w:b/>
+        </w:rPr>
+        <w:lastRenderedPageBreak/>
+        <w:t>Catego</w:t>
+      </w:r>
+      <w:r>
+        <w:rPr>
+          <w:b/>
+        </w:rPr>
+        <w:t xml:space="preserve">rical Data Analysis </w:t>
+      </w:r>
+    </w:p>
+    <w:p>
+      <w:pPr>
+        <w:pStyle w:val="ListParagraph"/>
+        <w:numPr>
+          <w:ilvl w:val="0"/>
+          <w:numId w:val="11"/>
+        </w:numPr>
+      </w:pPr>
+      <w:r>
+        <w:t xml:space="preserve">Examining Distributions </w:t>
+      </w:r>
+    </w:p>
+    <w:p>
+      <w:pPr>
+        <w:pStyle w:val="ListParagraph"/>
+        <w:numPr>
+          <w:ilvl w:val="0"/>
+          <w:numId w:val="11"/>
+        </w:numPr>
+      </w:pPr>
+      <w:r>
+        <w:t xml:space="preserve">Test of Associations by using chi-square test </w:t>
+      </w:r>
+    </w:p>
+    <w:p>
+      <w:pPr>
+        <w:pStyle w:val="ListParagraph"/>
+        <w:numPr>
+          <w:ilvl w:val="0"/>
+          <w:numId w:val="11"/>
+        </w:numPr>
+      </w:pPr>
+      <w:r>
+        <w:t>Fisher's Exact p-values for Pearson Chi-square test</w:t>
+      </w:r>
+    </w:p>
+    <w:p>
+      <w:pPr>
+        <w:pStyle w:val="ListParagraph"/>
+      </w:pPr>
+      <w:r>
+        <w:t xml:space="preserve">  </w:t>
+      </w:r>
+    </w:p>
+    <w:p>
+      <w:pPr>
+        <w:rPr>
+          <w:b/>
+        </w:rPr>
+      </w:pPr>
+      <w:r>
+        <w:rPr>
+          <w:b/>
+        </w:rPr>
+        <w:t xml:space="preserve">Logistic Regression </w:t>
+      </w:r>
+    </w:p>
+    <w:p>
+      <w:pPr>
+        <w:pStyle w:val="ListParagraph"/>
+        <w:numPr>
+          <w:ilvl w:val="0"/>
+          <w:numId w:val="12"/>
+        </w:numPr>
+      </w:pPr>
+      <w:r>
+        <w:t>Odds and Odds Ratio</w:t>
+      </w:r>
+    </w:p>
+    <w:p>
+      <w:pPr>
+        <w:pStyle w:val="ListParagraph"/>
+        <w:numPr>
+          <w:ilvl w:val="0"/>
+          <w:numId w:val="12"/>
+        </w:numPr>
+      </w:pPr>
+      <w:r>
+        <w:t>Simple Logistic Regression</w:t>
+      </w:r>
+    </w:p>
+    <w:p>
+      <w:pPr>
+        <w:pStyle w:val="ListParagraph"/>
+        <w:numPr>
+          <w:ilvl w:val="0"/>
+          <w:numId w:val="12"/>
+        </w:numPr>
+      </w:pPr>
+      <w:r>
+        <w:t xml:space="preserve">Multiple Logistic Regression with categorical predictors </w:t>
+      </w:r>
+    </w:p>
+    <w:p>
+      <w:pPr>
+        <w:pStyle w:val="ListParagraph"/>
+        <w:numPr>
+          <w:ilvl w:val="0"/>
+          <w:numId w:val="12"/>
+        </w:numPr>
+      </w:pPr>
+      <w:r>
+        <w:t xml:space="preserve">Analyze the output of Logistic Regression </w:t>
+      </w:r>
+    </w:p>
+    <w:p>
+      <w:pPr>
+        <w:rPr>
+          <w:b/>
+        </w:rPr>
+      </w:pPr>
+    </w:p>
+    <w:p>
+      <w:pPr>
+        <w:rPr>
+          <w:b/>
+        </w:rPr>
+      </w:pPr>
+      <w:r>
+        <w:rPr>
+          <w:b/>
+        </w:rPr>
+        <w:t>Measur</w:t>
+      </w:r>
+      <w:r>
+        <w:rPr>
+          <w:b/>
+        </w:rPr>
+        <w:t xml:space="preserve">e Model Performance </w:t>
+      </w:r>
+    </w:p>
+    <w:p>
+      <w:pPr>
+        <w:pStyle w:val="ListParagraph"/>
+        <w:numPr>
+          <w:ilvl w:val="0"/>
+          <w:numId w:val="13"/>
+        </w:numPr>
+      </w:pPr>
+      <w:r>
+        <w:t>Apply the principles of honest assessment to model performance measurement</w:t>
+      </w:r>
+    </w:p>
+    <w:p>
+      <w:pPr>
+        <w:pStyle w:val="ListParagraph"/>
+        <w:numPr>
+          <w:ilvl w:val="0"/>
+          <w:numId w:val="13"/>
+        </w:numPr>
+      </w:pPr>
+      <w:r>
+        <w:t>Rare event adjustments</w:t>
+      </w:r>
+    </w:p>
+    <w:p>
+      <w:pPr>
+        <w:pStyle w:val="ListParagraph"/>
+        <w:numPr>
+          <w:ilvl w:val="0"/>
+          <w:numId w:val="13"/>
+        </w:numPr>
+      </w:pPr>
+      <w:r>
+        <w:t>Assess classifier performance using the confusion matrix</w:t>
+      </w:r>
+    </w:p>
+    <w:p>
+      <w:pPr>
+        <w:pStyle w:val="ListParagraph"/>
+        <w:numPr>
+          <w:ilvl w:val="0"/>
+          <w:numId w:val="13"/>
+        </w:numPr>
+      </w:pPr>
+      <w:r>
+        <w:t>Model selection and validation using training and validation data</w:t>
+      </w:r>
+    </w:p>
+    <w:p>
+      <w:pPr>
+        <w:pStyle w:val="ListParagraph"/>
+        <w:numPr>
+          <w:ilvl w:val="0"/>
+          <w:numId w:val="13"/>
+        </w:numPr>
+      </w:pPr>
+      <w:r>
+        <w:t>Create and interpret graphs (ROC, lift, and gains charts) for model comparison and selection</w:t>
+      </w:r>
+    </w:p>
+    <w:p>
+      <w:pPr>
+        <w:pStyle w:val="ListParagraph"/>
+        <w:numPr>
+          <w:ilvl w:val="0"/>
+          <w:numId w:val="13"/>
+        </w:numPr>
+      </w:pPr>
+      <w:r>
+        <w:t xml:space="preserve">Establish effective decision cut-off values for scoring  </w:t>
+      </w:r>
+    </w:p>
+    <w:p>
+      <w:pPr>
         <w:rPr>
           <w:b/>
           <w:u w:val="single"/>
         </w:rPr>
-        <w:t xml:space="preserve">Day 3 and </w:t>
-      </w:r>
-      <w:r>
-        <w:rPr>
-          <w:b/>
-          <w:u w:val="single"/>
-        </w:rPr>
-        <w:t>4</w:t>
-      </w:r>
-      <w:r>
-        <w:rPr>
-          <w:b/>
-          <w:u w:val="single"/>
-        </w:rPr>
-        <w:t>:</w:t>
-      </w:r>
-    </w:p>
-    <w:p>
-      <w:r>
-        <w:t>Q&amp;A/Project discussion</w:t>
-      </w:r>
-      <w:r>
-        <w:t xml:space="preserve"> based on previous days</w:t>
-      </w:r>
-    </w:p>
-    <w:p>
-      <w:pPr>
-        <w:rPr>
-          <w:b/>
-        </w:rPr>
-      </w:pPr>
-      <w:r>
-        <w:rPr>
-          <w:b/>
-        </w:rPr>
-        <w:t>Programming using Python:</w:t>
-      </w:r>
-    </w:p>
-    <w:p>
-      <w:pPr>
-        <w:pStyle w:val="ListParagraph"/>
-        <w:numPr>
-          <w:ilvl w:val="0"/>
-          <w:numId w:val="1"/>
-        </w:numPr>
-      </w:pPr>
-      <w:r>
-        <w:t>Python Overview</w:t>
-      </w:r>
-    </w:p>
-    <w:p>
-      <w:pPr>
-        <w:pStyle w:val="ListParagraph"/>
-        <w:numPr>
-          <w:ilvl w:val="0"/>
-          <w:numId w:val="1"/>
-        </w:numPr>
-      </w:pPr>
-      <w:r>
-        <w:t>Python Data Types</w:t>
-      </w:r>
-    </w:p>
-    <w:p>
-      <w:pPr>
-        <w:pStyle w:val="ListParagraph"/>
-        <w:numPr>
-          <w:ilvl w:val="0"/>
-          <w:numId w:val="1"/>
-        </w:numPr>
-      </w:pPr>
-      <w:r>
-        <w:t xml:space="preserve">Python </w:t>
-      </w:r>
-      <w:r>
-        <w:t xml:space="preserve">operations using Numbers, </w:t>
-      </w:r>
-      <w:r>
-        <w:t>String, Logical, Arithmetic and so on</w:t>
-      </w:r>
-    </w:p>
-    <w:p>
-      <w:pPr>
-        <w:pStyle w:val="ListParagraph"/>
-        <w:numPr>
-          <w:ilvl w:val="0"/>
-          <w:numId w:val="1"/>
-        </w:numPr>
-      </w:pPr>
-      <w:r>
-        <w:t>Python Strings</w:t>
-      </w:r>
-    </w:p>
-    <w:p>
-      <w:pPr>
-        <w:pStyle w:val="ListParagraph"/>
-        <w:numPr>
-          <w:ilvl w:val="0"/>
-          <w:numId w:val="1"/>
-        </w:numPr>
-      </w:pPr>
-      <w:r>
-        <w:lastRenderedPageBreak/>
-        <w:t>Python Lists</w:t>
-      </w:r>
-    </w:p>
-    <w:p>
-      <w:pPr>
-        <w:pStyle w:val="ListParagraph"/>
-        <w:numPr>
-          <w:ilvl w:val="0"/>
-          <w:numId w:val="1"/>
-        </w:numPr>
-      </w:pPr>
-      <w:r>
-        <w:t>Python Tuple</w:t>
-      </w:r>
-    </w:p>
-    <w:p>
-      <w:pPr>
-        <w:pStyle w:val="ListParagraph"/>
-        <w:numPr>
-          <w:ilvl w:val="0"/>
-          <w:numId w:val="1"/>
-        </w:numPr>
-      </w:pPr>
-      <w:r>
-        <w:t>Python Dictionary</w:t>
-      </w:r>
-    </w:p>
-    <w:p>
-      <w:pPr>
-        <w:pStyle w:val="ListParagraph"/>
-        <w:numPr>
-          <w:ilvl w:val="0"/>
-          <w:numId w:val="1"/>
-        </w:numPr>
-      </w:pPr>
-      <w:r>
-        <w:t>FOR and WHILE</w:t>
-      </w:r>
-      <w:r>
-        <w:t xml:space="preserve"> loops</w:t>
-      </w:r>
-    </w:p>
-    <w:p>
-      <w:pPr>
-        <w:pStyle w:val="ListParagraph"/>
-        <w:numPr>
-          <w:ilvl w:val="0"/>
-          <w:numId w:val="1"/>
-        </w:numPr>
-      </w:pPr>
-      <w:r>
-        <w:t>IF/THEN/ELSE in Python</w:t>
-      </w:r>
-    </w:p>
-    <w:p>
-      <w:pPr>
-        <w:pStyle w:val="ListParagraph"/>
-        <w:numPr>
-          <w:ilvl w:val="0"/>
-          <w:numId w:val="1"/>
-        </w:numPr>
-      </w:pPr>
-      <w:r>
-        <w:t xml:space="preserve">Data Manipulation using Python and </w:t>
-      </w:r>
-      <w:r>
-        <w:t>Pandas</w:t>
-      </w:r>
-    </w:p>
-    <w:p/>
-    <w:p>
-      <w:pPr>
-        <w:rPr>
-          <w:b/>
-          <w:u w:val="single"/>
-        </w:rPr>
-      </w:pPr>
-      <w:r>
-        <w:rPr>
-          <w:b/>
-          <w:u w:val="single"/>
-        </w:rPr>
-        <w:t xml:space="preserve">Day 5, </w:t>
-      </w:r>
-      <w:r>
-        <w:rPr>
-          <w:b/>
-          <w:u w:val="single"/>
-        </w:rPr>
-        <w:t>6 and</w:t>
-      </w:r>
-      <w:r>
-        <w:rPr>
-          <w:b/>
-          <w:u w:val="single"/>
-        </w:rPr>
-        <w:t xml:space="preserve"> 7</w:t>
-      </w:r>
-      <w:r>
-        <w:rPr>
-          <w:b/>
-          <w:u w:val="single"/>
-        </w:rPr>
-        <w:t>:</w:t>
-      </w:r>
-    </w:p>
-    <w:p>
-      <w:r>
-        <w:t>Q&amp;A/Project discussion based on previous days</w:t>
-      </w:r>
-    </w:p>
-    <w:p>
-      <w:pPr>
-        <w:rPr>
-          <w:b/>
-        </w:rPr>
-      </w:pPr>
-      <w:r>
-        <w:rPr>
-          <w:b/>
-        </w:rPr>
-        <w:t>Statistics</w:t>
-      </w:r>
-      <w:r>
-        <w:rPr>
-          <w:b/>
-        </w:rPr>
-        <w:tab/>
-      </w:r>
-    </w:p>
-    <w:p>
-      <w:pPr>
-        <w:pStyle w:val="ListParagraph"/>
-        <w:numPr>
-          <w:ilvl w:val="0"/>
-          <w:numId w:val="6"/>
-        </w:numPr>
-      </w:pPr>
-      <w:r>
-        <w:t>Levels of Measurement and Variable types</w:t>
-      </w:r>
-    </w:p>
-    <w:p>
-      <w:pPr>
-        <w:pStyle w:val="ListParagraph"/>
-        <w:numPr>
-          <w:ilvl w:val="0"/>
-          <w:numId w:val="6"/>
-        </w:numPr>
-      </w:pPr>
-      <w:r>
-        <w:t>Descriptive Statistics and Picturing Distributions</w:t>
-      </w:r>
-    </w:p>
-    <w:p>
-      <w:pPr>
-        <w:pStyle w:val="ListParagraph"/>
-        <w:numPr>
-          <w:ilvl w:val="0"/>
-          <w:numId w:val="6"/>
-        </w:numPr>
-      </w:pPr>
-      <w:r>
-        <w:t>Confidence Interval for the Mea</w:t>
-      </w:r>
-      <w:r>
-        <w:t>n</w:t>
-      </w:r>
-      <w:r>
-        <w:t xml:space="preserve"> </w:t>
-      </w:r>
-    </w:p>
-    <w:p>
-      <w:pPr>
-        <w:pStyle w:val="ListParagraph"/>
-      </w:pPr>
-    </w:p>
-    <w:p>
-      <w:pPr>
-        <w:rPr>
-          <w:b/>
-        </w:rPr>
-      </w:pPr>
-      <w:r>
-        <w:rPr>
-          <w:b/>
-        </w:rPr>
-        <w:t>Hyp</w:t>
-      </w:r>
-      <w:r>
-        <w:rPr>
-          <w:b/>
-        </w:rPr>
-        <w:t xml:space="preserve">othesis Testing and ANOVA </w:t>
-      </w:r>
-    </w:p>
-    <w:p>
-      <w:pPr>
-        <w:pStyle w:val="ListParagraph"/>
-        <w:numPr>
-          <w:ilvl w:val="0"/>
-          <w:numId w:val="7"/>
-        </w:numPr>
-      </w:pPr>
-      <w:r>
-        <w:t>One Sample t-test of com</w:t>
-      </w:r>
-      <w:r>
-        <w:t>paring means</w:t>
-      </w:r>
-    </w:p>
-    <w:p>
-      <w:pPr>
-        <w:pStyle w:val="ListParagraph"/>
-        <w:numPr>
-          <w:ilvl w:val="0"/>
-          <w:numId w:val="7"/>
-        </w:numPr>
-      </w:pPr>
-      <w:r>
-        <w:t xml:space="preserve">Two Sample t-test of comparing means </w:t>
-      </w:r>
-    </w:p>
-    <w:p>
-      <w:pPr>
-        <w:pStyle w:val="ListParagraph"/>
-        <w:numPr>
-          <w:ilvl w:val="0"/>
-          <w:numId w:val="7"/>
-        </w:numPr>
-      </w:pPr>
-      <w:r>
-        <w:t>One Way ANOVA</w:t>
-      </w:r>
-    </w:p>
-    <w:p>
-      <w:pPr>
-        <w:pStyle w:val="ListParagraph"/>
-        <w:numPr>
-          <w:ilvl w:val="0"/>
-          <w:numId w:val="7"/>
-        </w:numPr>
-      </w:pPr>
-      <w:r>
-        <w:t>Assumptions of ANOVA Model</w:t>
-      </w:r>
-      <w:r>
-        <w:t xml:space="preserve">ing </w:t>
-      </w:r>
-    </w:p>
-    <w:p>
-      <w:pPr>
-        <w:pStyle w:val="ListParagraph"/>
-        <w:numPr>
-          <w:ilvl w:val="0"/>
-          <w:numId w:val="7"/>
-        </w:numPr>
-      </w:pPr>
-      <w:r>
-        <w:t>n-way ANOVA</w:t>
-      </w:r>
-    </w:p>
-    <w:p>
-      <w:pPr>
-        <w:pStyle w:val="ListParagraph"/>
-        <w:numPr>
-          <w:ilvl w:val="0"/>
-          <w:numId w:val="7"/>
-        </w:numPr>
-      </w:pPr>
-      <w:r>
-        <w:t>ANOVA Post Hoc Studies</w:t>
-      </w:r>
-    </w:p>
-    <w:p>
-      <w:pPr>
-        <w:rPr>
-          <w:b/>
-          <w:u w:val="single"/>
-        </w:rPr>
-      </w:pPr>
-    </w:p>
-    <w:p>
-      <w:pPr>
-        <w:rPr>
-          <w:b/>
-          <w:u w:val="single"/>
-        </w:rPr>
-      </w:pPr>
-      <w:r>
-        <w:rPr>
-          <w:b/>
-          <w:u w:val="single"/>
-        </w:rPr>
-        <w:t>Day 8, 9 and 10</w:t>
-      </w:r>
-      <w:r>
-        <w:rPr>
-          <w:b/>
-          <w:u w:val="single"/>
-        </w:rPr>
-        <w:t>:</w:t>
-      </w:r>
-    </w:p>
-    <w:p>
-      <w:r>
-        <w:t>Q&amp;A/Project discussion</w:t>
-      </w:r>
-      <w:r>
-        <w:t xml:space="preserve"> based on Days </w:t>
-      </w:r>
-      <w:r>
-        <w:t>previous d</w:t>
-      </w:r>
-      <w:r>
-        <w:t>a</w:t>
-      </w:r>
-      <w:r>
-        <w:t>ys</w:t>
-      </w:r>
-    </w:p>
-    <w:p>
-      <w:pPr>
-        <w:rPr>
-          <w:b/>
-        </w:rPr>
-      </w:pPr>
-      <w:r>
-        <w:rPr>
-          <w:b/>
-        </w:rPr>
-        <w:t>Explor</w:t>
-      </w:r>
-      <w:r>
-        <w:rPr>
-          <w:b/>
-        </w:rPr>
-        <w:t xml:space="preserve">atory Data Analysis </w:t>
-      </w:r>
-    </w:p>
-    <w:p>
-      <w:pPr>
-        <w:pStyle w:val="ListParagraph"/>
-        <w:numPr>
-          <w:ilvl w:val="0"/>
-          <w:numId w:val="8"/>
-        </w:numPr>
-      </w:pPr>
-      <w:r>
-        <w:t>Data Exploration by using Scatter Plots</w:t>
-      </w:r>
-    </w:p>
-    <w:p>
-      <w:pPr>
-        <w:pStyle w:val="ListParagraph"/>
-        <w:numPr>
-          <w:ilvl w:val="0"/>
-          <w:numId w:val="8"/>
-        </w:numPr>
-      </w:pPr>
-      <w:r>
-        <w:t xml:space="preserve">Pearson and Spearmen Correlations  </w:t>
-      </w:r>
-    </w:p>
-    <w:p>
-      <w:pPr>
-        <w:pStyle w:val="ListParagraph"/>
-      </w:pPr>
-    </w:p>
-    <w:p>
-      <w:pPr>
-        <w:rPr>
-          <w:b/>
-        </w:rPr>
-      </w:pPr>
-      <w:r>
-        <w:rPr>
-          <w:b/>
-        </w:rPr>
-        <w:t xml:space="preserve">Linear Regression </w:t>
-      </w:r>
-    </w:p>
-    <w:p>
-      <w:pPr>
-        <w:pStyle w:val="ListParagraph"/>
-        <w:numPr>
-          <w:ilvl w:val="0"/>
-          <w:numId w:val="9"/>
-        </w:numPr>
-      </w:pPr>
-      <w:r>
-        <w:t xml:space="preserve">Fit Simple Linear Regression Model </w:t>
-      </w:r>
-    </w:p>
-    <w:p>
-      <w:pPr>
-        <w:pStyle w:val="ListParagraph"/>
-        <w:numPr>
-          <w:ilvl w:val="0"/>
-          <w:numId w:val="9"/>
-        </w:numPr>
-      </w:pPr>
-      <w:r>
-        <w:t>Assumptions of Linear Regression Model</w:t>
-      </w:r>
-    </w:p>
-    <w:p>
-      <w:pPr>
-        <w:pStyle w:val="ListParagraph"/>
-        <w:numPr>
-          <w:ilvl w:val="0"/>
-          <w:numId w:val="9"/>
-        </w:numPr>
-      </w:pPr>
-      <w:r>
-        <w:t>Analyze the output of the Linear Regression</w:t>
-      </w:r>
-    </w:p>
-    <w:p>
-      <w:pPr>
-        <w:pStyle w:val="ListParagraph"/>
-        <w:numPr>
-          <w:ilvl w:val="0"/>
-          <w:numId w:val="9"/>
-        </w:numPr>
-      </w:pPr>
-      <w:r>
-        <w:t>Producing Predicted Values</w:t>
-      </w:r>
-    </w:p>
-    <w:p>
-      <w:pPr>
-        <w:pStyle w:val="ListParagraph"/>
-        <w:numPr>
-          <w:ilvl w:val="0"/>
-          <w:numId w:val="9"/>
-        </w:numPr>
-      </w:pPr>
-      <w:r>
-        <w:t>Difference between Simple Linear Regression and Multiple Linear Regression Models</w:t>
-      </w:r>
-    </w:p>
-    <w:p>
-      <w:pPr>
-        <w:pStyle w:val="ListParagraph"/>
-        <w:numPr>
-          <w:ilvl w:val="0"/>
-          <w:numId w:val="9"/>
-        </w:numPr>
-      </w:pPr>
-      <w:r>
-        <w:t>Fit Multiple Linear Regression Model</w:t>
-      </w:r>
-    </w:p>
-    <w:p>
-      <w:pPr>
-        <w:pStyle w:val="ListParagraph"/>
-        <w:numPr>
-          <w:ilvl w:val="0"/>
-          <w:numId w:val="9"/>
-        </w:numPr>
-      </w:pPr>
-      <w:r>
-        <w:t>Stepwise Regression/Model Selection Techniques</w:t>
-      </w:r>
-    </w:p>
-    <w:p>
-      <w:pPr>
-        <w:rPr>
-          <w:b/>
-          <w:u w:val="single"/>
-        </w:rPr>
-      </w:pPr>
-      <w:r>
-        <w:rPr>
-          <w:b/>
-          <w:u w:val="single"/>
-        </w:rPr>
-        <w:lastRenderedPageBreak/>
-        <w:t>Day 11 and 12</w:t>
-      </w:r>
-      <w:r>
-        <w:rPr>
-          <w:b/>
-          <w:u w:val="single"/>
-        </w:rPr>
-        <w:t>:</w:t>
-      </w:r>
-    </w:p>
-    <w:p>
-      <w:r>
-        <w:t>Q&amp;A/Project discussion based on Days previous days</w:t>
-      </w:r>
-    </w:p>
-    <w:p>
-      <w:pPr>
-        <w:rPr>
-          <w:b/>
-        </w:rPr>
-      </w:pPr>
-      <w:r>
-        <w:rPr>
-          <w:b/>
-        </w:rPr>
-        <w:t>Re</w:t>
-      </w:r>
-      <w:r>
-        <w:rPr>
-          <w:b/>
-        </w:rPr>
-        <w:t xml:space="preserve">gression Diagnostics </w:t>
-      </w:r>
-    </w:p>
-    <w:p>
-      <w:pPr>
-        <w:pStyle w:val="ListParagraph"/>
-        <w:numPr>
-          <w:ilvl w:val="0"/>
-          <w:numId w:val="10"/>
-        </w:numPr>
-      </w:pPr>
-      <w:r>
-        <w:t>Resi</w:t>
-      </w:r>
-      <w:r>
-        <w:t>dual Analysis</w:t>
-      </w:r>
-    </w:p>
-    <w:p>
-      <w:pPr>
-        <w:pStyle w:val="ListParagraph"/>
-        <w:numPr>
-          <w:ilvl w:val="0"/>
-          <w:numId w:val="10"/>
-        </w:numPr>
-      </w:pPr>
-      <w:r>
-        <w:t xml:space="preserve">Influential Observation </w:t>
-      </w:r>
-    </w:p>
-    <w:p>
-      <w:pPr>
-        <w:pStyle w:val="ListParagraph"/>
-        <w:numPr>
-          <w:ilvl w:val="0"/>
-          <w:numId w:val="10"/>
-        </w:numPr>
-      </w:pPr>
-      <w:r>
-        <w:t>Difference between Influential Observation and Outliers</w:t>
-      </w:r>
-    </w:p>
-    <w:p>
-      <w:pPr>
-        <w:pStyle w:val="ListParagraph"/>
-        <w:numPr>
-          <w:ilvl w:val="0"/>
-          <w:numId w:val="10"/>
-        </w:numPr>
-      </w:pPr>
-      <w:r>
-        <w:t xml:space="preserve">Collinearity Diagnostics </w:t>
-      </w:r>
-    </w:p>
-    <w:p>
-      <w:pPr>
-        <w:pStyle w:val="ListParagraph"/>
-      </w:pPr>
-    </w:p>
-    <w:p>
-      <w:pPr>
-        <w:rPr>
-          <w:b/>
-        </w:rPr>
-      </w:pPr>
-      <w:r>
-        <w:rPr>
-          <w:b/>
-        </w:rPr>
-        <w:t xml:space="preserve">Model Building Process  </w:t>
-      </w:r>
-    </w:p>
-    <w:p>
-      <w:pPr>
-        <w:rPr>
-          <w:b/>
-        </w:rPr>
-      </w:pPr>
-    </w:p>
-    <w:p>
-      <w:pPr>
-        <w:rPr>
-          <w:b/>
-          <w:u w:val="single"/>
-        </w:rPr>
-      </w:pPr>
-      <w:r>
-        <w:rPr>
-          <w:b/>
-          <w:u w:val="single"/>
-        </w:rPr>
-        <w:t>Day 13, 14 and 15</w:t>
-      </w:r>
-      <w:r>
-        <w:rPr>
-          <w:b/>
-          <w:u w:val="single"/>
-        </w:rPr>
-        <w:t>:</w:t>
-      </w:r>
-    </w:p>
-    <w:p>
-      <w:r>
-        <w:t>Q&amp;A/Project discussion based on Days previous days</w:t>
-      </w:r>
-    </w:p>
-    <w:p>
-      <w:pPr>
-        <w:rPr>
-          <w:b/>
-        </w:rPr>
-      </w:pPr>
-      <w:r>
-        <w:rPr>
-          <w:b/>
-        </w:rPr>
-        <w:t>Catego</w:t>
-      </w:r>
-      <w:r>
-        <w:rPr>
-          <w:b/>
-        </w:rPr>
-        <w:t xml:space="preserve">rical Data Analysis </w:t>
-      </w:r>
-    </w:p>
-    <w:p>
-      <w:pPr>
-        <w:pStyle w:val="ListParagraph"/>
-        <w:numPr>
-          <w:ilvl w:val="0"/>
-          <w:numId w:val="11"/>
-        </w:numPr>
-      </w:pPr>
-      <w:r>
-        <w:t xml:space="preserve">Examining Distributions </w:t>
-      </w:r>
-    </w:p>
-    <w:p>
-      <w:pPr>
-        <w:pStyle w:val="ListParagraph"/>
-        <w:numPr>
-          <w:ilvl w:val="0"/>
-          <w:numId w:val="11"/>
-        </w:numPr>
-      </w:pPr>
-      <w:r>
-        <w:t xml:space="preserve">Test of Associations by using chi-square test </w:t>
-      </w:r>
-    </w:p>
-    <w:p>
-      <w:pPr>
-        <w:pStyle w:val="ListParagraph"/>
-        <w:numPr>
-          <w:ilvl w:val="0"/>
-          <w:numId w:val="11"/>
-        </w:numPr>
-      </w:pPr>
-      <w:r>
-        <w:t>Fisher's Exact p-values for Pearson Chi-square test</w:t>
-      </w:r>
-    </w:p>
-    <w:p>
-      <w:pPr>
-        <w:pStyle w:val="ListParagraph"/>
-      </w:pPr>
-      <w:r>
-        <w:t xml:space="preserve">  </w:t>
-      </w:r>
-    </w:p>
-    <w:p>
-      <w:pPr>
-        <w:rPr>
-          <w:b/>
-        </w:rPr>
-      </w:pPr>
-      <w:r>
-        <w:rPr>
-          <w:b/>
-        </w:rPr>
-        <w:t xml:space="preserve">Logistic Regression </w:t>
-      </w:r>
-    </w:p>
-    <w:p>
-      <w:pPr>
-        <w:pStyle w:val="ListParagraph"/>
-        <w:numPr>
-          <w:ilvl w:val="0"/>
-          <w:numId w:val="12"/>
-        </w:numPr>
-      </w:pPr>
-      <w:r>
-        <w:t>Odds and Odds Ratio</w:t>
-      </w:r>
-    </w:p>
-    <w:p>
-      <w:pPr>
-        <w:pStyle w:val="ListParagraph"/>
-        <w:numPr>
-          <w:ilvl w:val="0"/>
-          <w:numId w:val="12"/>
-        </w:numPr>
-      </w:pPr>
-      <w:r>
-        <w:t>Simple Logistic Regression</w:t>
-      </w:r>
-    </w:p>
-    <w:p>
-      <w:pPr>
-        <w:pStyle w:val="ListParagraph"/>
-        <w:numPr>
-          <w:ilvl w:val="0"/>
-          <w:numId w:val="12"/>
-        </w:numPr>
-      </w:pPr>
-      <w:r>
-        <w:t xml:space="preserve">Multiple Logistic Regression with categorical predictors </w:t>
-      </w:r>
-    </w:p>
-    <w:p>
-      <w:pPr>
-        <w:pStyle w:val="ListParagraph"/>
-        <w:numPr>
-          <w:ilvl w:val="0"/>
-          <w:numId w:val="12"/>
-        </w:numPr>
-      </w:pPr>
-      <w:r>
-        <w:t xml:space="preserve">Analyze the output of Logistic Regression </w:t>
-      </w:r>
-    </w:p>
-    <w:p>
-      <w:pPr>
-        <w:rPr>
-          <w:b/>
-        </w:rPr>
-      </w:pPr>
-    </w:p>
-    <w:p>
-      <w:pPr>
-        <w:rPr>
-          <w:b/>
-          <w:u w:val="single"/>
-        </w:rPr>
-      </w:pPr>
-      <w:r>
-        <w:rPr>
-          <w:b/>
-          <w:u w:val="single"/>
-        </w:rPr>
-        <w:t>Day 16, 17 and 18</w:t>
-      </w:r>
-      <w:r>
-        <w:rPr>
-          <w:b/>
-          <w:u w:val="single"/>
-        </w:rPr>
-        <w:t>:</w:t>
-      </w:r>
-    </w:p>
-    <w:p>
-      <w:r>
-        <w:t>Q&amp;A/Project discussion based on Days previous days</w:t>
-      </w:r>
-    </w:p>
-    <w:p>
-      <w:pPr>
-        <w:rPr>
-          <w:b/>
-        </w:rPr>
-      </w:pPr>
-      <w:r>
-        <w:rPr>
-          <w:b/>
-        </w:rPr>
-        <w:t>Measur</w:t>
-      </w:r>
-      <w:r>
-        <w:rPr>
-          <w:b/>
-        </w:rPr>
-        <w:t xml:space="preserve">e Model Performance </w:t>
-      </w:r>
-    </w:p>
-    <w:p>
-      <w:pPr>
-        <w:pStyle w:val="ListParagraph"/>
-        <w:numPr>
-          <w:ilvl w:val="0"/>
-          <w:numId w:val="13"/>
-        </w:numPr>
-      </w:pPr>
-      <w:r>
-        <w:t>Apply the principles of honest assessment to model performance measurement</w:t>
-      </w:r>
-    </w:p>
-    <w:p>
-      <w:pPr>
-        <w:pStyle w:val="ListParagraph"/>
-        <w:numPr>
-          <w:ilvl w:val="0"/>
-          <w:numId w:val="13"/>
-        </w:numPr>
-      </w:pPr>
-      <w:r>
-        <w:t>Rare event adjustments</w:t>
-      </w:r>
-    </w:p>
-    <w:p>
-      <w:pPr>
-        <w:pStyle w:val="ListParagraph"/>
-        <w:numPr>
-          <w:ilvl w:val="0"/>
-          <w:numId w:val="13"/>
-        </w:numPr>
-      </w:pPr>
-      <w:r>
-        <w:t>Assess classifier performance using the confusion matrix</w:t>
-      </w:r>
-    </w:p>
-    <w:p>
-      <w:pPr>
-        <w:pStyle w:val="ListParagraph"/>
-        <w:numPr>
-          <w:ilvl w:val="0"/>
-          <w:numId w:val="13"/>
-        </w:numPr>
-      </w:pPr>
-      <w:r>
-        <w:t>Model selection and validation using training and validation data</w:t>
-      </w:r>
-    </w:p>
-    <w:p>
-      <w:pPr>
-        <w:pStyle w:val="ListParagraph"/>
-        <w:numPr>
-          <w:ilvl w:val="0"/>
-          <w:numId w:val="13"/>
-        </w:numPr>
-      </w:pPr>
-      <w:r>
-        <w:t>Create and interpret graphs (ROC, lift, and gains charts) for model comparison and selection</w:t>
-      </w:r>
-    </w:p>
-    <w:p>
-      <w:pPr>
-        <w:pStyle w:val="ListParagraph"/>
-        <w:numPr>
-          <w:ilvl w:val="0"/>
-          <w:numId w:val="13"/>
-        </w:numPr>
-      </w:pPr>
-      <w:r>
-        <w:t xml:space="preserve">Establish effective decision cut-off values for scoring  </w:t>
-      </w:r>
-    </w:p>
-    <w:p>
-      <w:pPr>
-        <w:rPr>
-          <w:b/>
-          <w:u w:val="single"/>
-        </w:rPr>
-      </w:pPr>
-    </w:p>
-    <w:p>
-      <w:pPr>
-        <w:rPr>
-          <w:b/>
-          <w:u w:val="single"/>
-        </w:rPr>
-      </w:pPr>
-    </w:p>
-    <w:p>
-      <w:pPr>
-        <w:rPr>
-          <w:b/>
-          <w:u w:val="single"/>
-        </w:rPr>
-      </w:pPr>
-      <w:r>
-        <w:rPr>
-          <w:b/>
-          <w:u w:val="single"/>
-        </w:rPr>
-        <w:lastRenderedPageBreak/>
-        <w:t>Day 19, 20, 21 and 22</w:t>
-      </w:r>
-      <w:r>
-        <w:rPr>
-          <w:b/>
-          <w:u w:val="single"/>
-        </w:rPr>
-        <w:t>:</w:t>
-      </w:r>
-    </w:p>
-    <w:p>
-      <w:r>
-        <w:t>Q&amp;A/Project discussion based on Days previous days</w:t>
-      </w:r>
+      </w:pPr>
     </w:p>
     <w:p>
       <w:pPr>
@@ -1532,6 +1284,14 @@
     </w:p>
     <w:p>
       <w:pPr>
+        <w:pStyle w:val="ListParagraph"/>
+        <w:rPr>
+          <w:bCs/>
+        </w:rPr>
+      </w:pPr>
+    </w:p>
+    <w:p>
+      <w:pPr>
         <w:rPr>
           <w:b/>
         </w:rPr>
@@ -1553,6 +1313,78 @@
           <w:b/>
         </w:rPr>
         <w:t>)</w:t>
+      </w:r>
+    </w:p>
+    <w:p>
+      <w:pPr>
+        <w:pStyle w:val="ListParagraph"/>
+        <w:numPr>
+          <w:ilvl w:val="0"/>
+          <w:numId w:val="15"/>
+        </w:numPr>
+        <w:rPr>
+          <w:bCs/>
+        </w:rPr>
+      </w:pPr>
+      <w:r>
+        <w:rPr>
+          <w:bCs/>
+        </w:rPr>
+        <w:t>Introduction to Boosting</w:t>
+      </w:r>
+    </w:p>
+    <w:p>
+      <w:pPr>
+        <w:pStyle w:val="ListParagraph"/>
+        <w:numPr>
+          <w:ilvl w:val="0"/>
+          <w:numId w:val="15"/>
+        </w:numPr>
+        <w:rPr>
+          <w:bCs/>
+        </w:rPr>
+      </w:pPr>
+      <w:r>
+        <w:rPr>
+          <w:bCs/>
+        </w:rPr>
+        <w:t>Example of Boosting</w:t>
+      </w:r>
+    </w:p>
+    <w:p>
+      <w:pPr>
+        <w:pStyle w:val="ListParagraph"/>
+        <w:numPr>
+          <w:ilvl w:val="0"/>
+          <w:numId w:val="15"/>
+        </w:numPr>
+        <w:rPr>
+          <w:bCs/>
+        </w:rPr>
+      </w:pPr>
+      <w:r>
+        <w:rPr>
+          <w:bCs/>
+        </w:rPr>
+        <w:t>Regression Decision Tree</w:t>
+      </w:r>
+    </w:p>
+    <w:p>
+      <w:pPr>
+        <w:pStyle w:val="ListParagraph"/>
+        <w:numPr>
+          <w:ilvl w:val="0"/>
+          <w:numId w:val="15"/>
+        </w:numPr>
+        <w:rPr>
+          <w:bCs/>
+        </w:rPr>
+      </w:pPr>
+      <w:r>
+        <w:rPr>
+          <w:bCs/>
+        </w:rPr>
+        <w:t xml:space="preserve">Gradient Boosted Trees Regression. </w:t>
       </w:r>
     </w:p>
     <w:p/>
@@ -1909,6 +1741,119 @@
     </w:lvl>
   </w:abstractNum>
   <w:abstractNum w:abstractNumId="3" w15:restartNumberingAfterBreak="0">
+    <w:nsid w:val="1DEB08F4"/>
+    <w:multiLevelType w:val="hybridMultilevel"/>
+    <w:tmpl w:val="363E67AA"/>
+    <w:lvl w:ilvl="0" w:tplc="40090001">
+      <w:start w:val="1"/>
+      <w:numFmt w:val="bullet"/>
+      <w:lvlText w:val=""/>
+      <w:lvlJc w:val="left"/>
+      <w:pPr>
+        <w:ind w:left="720" w:hanging="360"/>
+      </w:pPr>
+      <w:rPr>
+        <w:rFonts w:ascii="Symbol" w:hAnsi="Symbol" w:hint="default"/>
+      </w:rPr>
+    </w:lvl>
+    <w:lvl w:ilvl="1" w:tplc="40090003" w:tentative="1">
+      <w:start w:val="1"/>
+      <w:numFmt w:val="bullet"/>
+      <w:lvlText w:val="o"/>
+      <w:lvlJc w:val="left"/>
+      <w:pPr>
+        <w:ind w:left="1440" w:hanging="360"/>
+      </w:pPr>
+      <w:rPr>
+        <w:rFonts w:ascii="Courier New" w:hAnsi="Courier New" w:cs="Courier New" w:hint="default"/>
+      </w:rPr>
+    </w:lvl>
+    <w:lvl w:ilvl="2" w:tplc="40090005" w:tentative="1">
+      <w:start w:val="1"/>
+      <w:numFmt w:val="bullet"/>
+      <w:lvlText w:val=""/>
+      <w:lvlJc w:val="left"/>
+      <w:pPr>
+        <w:ind w:left="2160" w:hanging="360"/>
+      </w:pPr>
+      <w:rPr>
+        <w:rFonts w:ascii="Wingdings" w:hAnsi="Wingdings" w:hint="default"/>
+      </w:rPr>
+    </w:lvl>
+    <w:lvl w:ilvl="3" w:tplc="40090001" w:tentative="1">
+      <w:start w:val="1"/>
+      <w:numFmt w:val="bullet"/>
+      <w:lvlText w:val=""/>
+      <w:lvlJc w:val="left"/>
+      <w:pPr>
+        <w:ind w:left="2880" w:hanging="360"/>
+      </w:pPr>
+      <w:rPr>
+        <w:rFonts w:ascii="Symbol" w:hAnsi="Symbol" w:hint="default"/>
+      </w:rPr>
+    </w:lvl>
+    <w:lvl w:ilvl="4" w:tplc="40090003" w:tentative="1">
+      <w:start w:val="1"/>
+      <w:numFmt w:val="bullet"/>
+      <w:lvlText w:val="o"/>
+      <w:lvlJc w:val="left"/>
+      <w:pPr>
+        <w:ind w:left="3600" w:hanging="360"/>
+      </w:pPr>
+      <w:rPr>
+        <w:rFonts w:ascii="Courier New" w:hAnsi="Courier New" w:cs="Courier New" w:hint="default"/>
+      </w:rPr>
+    </w:lvl>
+    <w:lvl w:ilvl="5" w:tplc="40090005" w:tentative="1">
+      <w:start w:val="1"/>
+      <w:numFmt w:val="bullet"/>
+      <w:lvlText w:val=""/>
+      <w:lvlJc w:val="left"/>
+      <w:pPr>
+        <w:ind w:left="4320" w:hanging="360"/>
+      </w:pPr>
+      <w:rPr>
+        <w:rFonts w:ascii="Wingdings" w:hAnsi="Wingdings" w:hint="default"/>
+      </w:rPr>
+    </w:lvl>
+    <w:lvl w:ilvl="6" w:tplc="40090001" w:tentative="1">
+      <w:start w:val="1"/>
+      <w:numFmt w:val="bullet"/>
+      <w:lvlText w:val=""/>
+      <w:lvlJc w:val="left"/>
+      <w:pPr>
+        <w:ind w:left="5040" w:hanging="360"/>
+      </w:pPr>
+      <w:rPr>
+        <w:rFonts w:ascii="Symbol" w:hAnsi="Symbol" w:hint="default"/>
+      </w:rPr>
+    </w:lvl>
+    <w:lvl w:ilvl="7" w:tplc="40090003" w:tentative="1">
+      <w:start w:val="1"/>
+      <w:numFmt w:val="bullet"/>
+      <w:lvlText w:val="o"/>
+      <w:lvlJc w:val="left"/>
+      <w:pPr>
+        <w:ind w:left="5760" w:hanging="360"/>
+      </w:pPr>
+      <w:rPr>
+        <w:rFonts w:ascii="Courier New" w:hAnsi="Courier New" w:cs="Courier New" w:hint="default"/>
+      </w:rPr>
+    </w:lvl>
+    <w:lvl w:ilvl="8" w:tplc="40090005" w:tentative="1">
+      <w:start w:val="1"/>
+      <w:numFmt w:val="bullet"/>
+      <w:lvlText w:val=""/>
+      <w:lvlJc w:val="left"/>
+      <w:pPr>
+        <w:ind w:left="6480" w:hanging="360"/>
+      </w:pPr>
+      <w:rPr>
+        <w:rFonts w:ascii="Wingdings" w:hAnsi="Wingdings" w:hint="default"/>
+      </w:rPr>
+    </w:lvl>
+  </w:abstractNum>
+  <w:abstractNum w:abstractNumId="4" w15:restartNumberingAfterBreak="0">
     <w:nsid w:val="26E37939"/>
     <w:multiLevelType w:val="hybridMultilevel"/>
     <w:tmpl w:val="973A1714"/>
@@ -2021,7 +1966,7 @@
       </w:rPr>
     </w:lvl>
   </w:abstractNum>
-  <w:abstractNum w:abstractNumId="4" w15:restartNumberingAfterBreak="0">
+  <w:abstractNum w:abstractNumId="5" w15:restartNumberingAfterBreak="0">
     <w:nsid w:val="3D9D7F55"/>
     <w:multiLevelType w:val="hybridMultilevel"/>
     <w:tmpl w:val="5CD24922"/>
@@ -2134,7 +2079,7 @@
       </w:rPr>
     </w:lvl>
   </w:abstractNum>
-  <w:abstractNum w:abstractNumId="5" w15:restartNumberingAfterBreak="0">
+  <w:abstractNum w:abstractNumId="6" w15:restartNumberingAfterBreak="0">
     <w:nsid w:val="4A5F60EA"/>
     <w:multiLevelType w:val="hybridMultilevel"/>
     <w:tmpl w:val="5860F7D4"/>
@@ -2247,7 +2192,7 @@
       </w:rPr>
     </w:lvl>
   </w:abstractNum>
-  <w:abstractNum w:abstractNumId="6" w15:restartNumberingAfterBreak="0">
+  <w:abstractNum w:abstractNumId="7" w15:restartNumberingAfterBreak="0">
     <w:nsid w:val="5D9B4803"/>
     <w:multiLevelType w:val="hybridMultilevel"/>
     <w:tmpl w:val="D7488804"/>
@@ -2360,7 +2305,7 @@
       </w:rPr>
     </w:lvl>
   </w:abstractNum>
-  <w:abstractNum w:abstractNumId="7" w15:restartNumberingAfterBreak="0">
+  <w:abstractNum w:abstractNumId="8" w15:restartNumberingAfterBreak="0">
     <w:nsid w:val="613F7CBA"/>
     <w:multiLevelType w:val="hybridMultilevel"/>
     <w:tmpl w:val="9A3A181C"/>
@@ -2473,7 +2418,7 @@
       </w:rPr>
     </w:lvl>
   </w:abstractNum>
-  <w:abstractNum w:abstractNumId="8" w15:restartNumberingAfterBreak="0">
+  <w:abstractNum w:abstractNumId="9" w15:restartNumberingAfterBreak="0">
     <w:nsid w:val="61EA29D6"/>
     <w:multiLevelType w:val="hybridMultilevel"/>
     <w:tmpl w:val="88FE2376"/>
@@ -2586,7 +2531,7 @@
       </w:rPr>
     </w:lvl>
   </w:abstractNum>
-  <w:abstractNum w:abstractNumId="9" w15:restartNumberingAfterBreak="0">
+  <w:abstractNum w:abstractNumId="10" w15:restartNumberingAfterBreak="0">
     <w:nsid w:val="642A7980"/>
     <w:multiLevelType w:val="hybridMultilevel"/>
     <w:tmpl w:val="F68E5E70"/>
@@ -2699,7 +2644,7 @@
       </w:rPr>
     </w:lvl>
   </w:abstractNum>
-  <w:abstractNum w:abstractNumId="10" w15:restartNumberingAfterBreak="0">
+  <w:abstractNum w:abstractNumId="11" w15:restartNumberingAfterBreak="0">
     <w:nsid w:val="676019EE"/>
     <w:multiLevelType w:val="hybridMultilevel"/>
     <w:tmpl w:val="D624DFEE"/>
@@ -2812,7 +2757,7 @@
       </w:rPr>
     </w:lvl>
   </w:abstractNum>
-  <w:abstractNum w:abstractNumId="11" w15:restartNumberingAfterBreak="0">
+  <w:abstractNum w:abstractNumId="12" w15:restartNumberingAfterBreak="0">
     <w:nsid w:val="69E427D5"/>
     <w:multiLevelType w:val="hybridMultilevel"/>
     <w:tmpl w:val="858CB3F2"/>
@@ -2925,7 +2870,7 @@
       </w:rPr>
     </w:lvl>
   </w:abstractNum>
-  <w:abstractNum w:abstractNumId="12" w15:restartNumberingAfterBreak="0">
+  <w:abstractNum w:abstractNumId="13" w15:restartNumberingAfterBreak="0">
     <w:nsid w:val="736E19B6"/>
     <w:multiLevelType w:val="hybridMultilevel"/>
     <w:tmpl w:val="3ECED42E"/>
@@ -3038,7 +2983,7 @@
       </w:rPr>
     </w:lvl>
   </w:abstractNum>
-  <w:abstractNum w:abstractNumId="13" w15:restartNumberingAfterBreak="0">
+  <w:abstractNum w:abstractNumId="14" w15:restartNumberingAfterBreak="0">
     <w:nsid w:val="7AD623F9"/>
     <w:multiLevelType w:val="hybridMultilevel"/>
     <w:tmpl w:val="9D4047DA"/>
@@ -3152,25 +3097,25 @@
     </w:lvl>
   </w:abstractNum>
   <w:num w:numId="1">
-    <w:abstractNumId w:val="3"/>
+    <w:abstractNumId w:val="4"/>
   </w:num>
   <w:num w:numId="2">
-    <w:abstractNumId w:val="8"/>
+    <w:abstractNumId w:val="9"/>
   </w:num>
   <w:num w:numId="3">
-    <w:abstractNumId w:val="4"/>
+    <w:abstractNumId w:val="5"/>
   </w:num>
   <w:num w:numId="4">
-    <w:abstractNumId w:val="12"/>
+    <w:abstractNumId w:val="13"/>
   </w:num>
   <w:num w:numId="5">
-    <w:abstractNumId w:val="5"/>
+    <w:abstractNumId w:val="6"/>
   </w:num>
   <w:num w:numId="6">
     <w:abstractNumId w:val="1"/>
   </w:num>
   <w:num w:numId="7">
-    <w:abstractNumId w:val="9"/>
+    <w:abstractNumId w:val="10"/>
   </w:num>
   <w:num w:numId="8">
     <w:abstractNumId w:val="0"/>
@@ -3179,19 +3124,22 @@
     <w:abstractNumId w:val="2"/>
   </w:num>
   <w:num w:numId="10">
+    <w:abstractNumId w:val="8"/>
+  </w:num>
+  <w:num w:numId="11">
+    <w:abstractNumId w:val="11"/>
+  </w:num>
+  <w:num w:numId="12">
+    <w:abstractNumId w:val="14"/>
+  </w:num>
+  <w:num w:numId="13">
     <w:abstractNumId w:val="7"/>
   </w:num>
-  <w:num w:numId="11">
-    <w:abstractNumId w:val="10"/>
+  <w:num w:numId="14">
+    <w:abstractNumId w:val="12"/>
   </w:num>
-  <w:num w:numId="12">
-    <w:abstractNumId w:val="13"/>
-  </w:num>
-  <w:num w:numId="13">
-    <w:abstractNumId w:val="6"/>
-  </w:num>
-  <w:num w:numId="14">
-    <w:abstractNumId w:val="11"/>
+  <w:num w:numId="15">
+    <w:abstractNumId w:val="3"/>
   </w:num>
 </w:numbering>
 </file>

</xml_diff>